<commit_message>
Changed the content view
</commit_message>
<xml_diff>
--- a/Documentation/First Point to creation.docx
+++ b/Documentation/First Point to creation.docx
@@ -851,6 +851,11 @@
         <w:rPr>
           <w:noProof/>
         </w:rPr>
+      </w:r>
+      <w:r>
+        <w:rPr>
+          <w:noProof/>
+        </w:rPr>
         <w:pict w14:anchorId="519810E0">
           <v:rect id="_x0000_i1025" alt="" style="width:468pt;height:.05pt;mso-width-percent:0;mso-height-percent:0;mso-width-percent:0;mso-height-percent:0" o:hralign="center" o:hrstd="t" o:hr="t" fillcolor="#a0a0a0" stroked="f"/>
         </w:pict>
@@ -1094,6 +1099,57 @@
     </w:p>
     <w:p/>
     <w:p/>
+    <w:p/>
+    <w:p/>
+    <w:p/>
+    <w:p>
+      <w:r>
+        <w:rPr>
+          <w:noProof/>
+        </w:rPr>
+        <w:drawing>
+          <wp:inline distT="0" distB="0" distL="0" distR="0" wp14:anchorId="6840B711" wp14:editId="4A4F9A5D">
+            <wp:extent cx="4584700" cy="5067300"/>
+            <wp:effectExtent l="0" t="0" r="0" b="0"/>
+            <wp:docPr id="1942702677" name="Picture 1" descr="A screenshot of a computer program&#10;&#10;Description automatically generated"/>
+            <wp:cNvGraphicFramePr>
+              <a:graphicFrameLocks xmlns:a="http://schemas.openxmlformats.org/drawingml/2006/main" noChangeAspect="1"/>
+            </wp:cNvGraphicFramePr>
+            <a:graphic xmlns:a="http://schemas.openxmlformats.org/drawingml/2006/main">
+              <a:graphicData uri="http://schemas.openxmlformats.org/drawingml/2006/picture">
+                <pic:pic xmlns:pic="http://schemas.openxmlformats.org/drawingml/2006/picture">
+                  <pic:nvPicPr>
+                    <pic:cNvPr id="1942702677" name="Picture 1" descr="A screenshot of a computer program&#10;&#10;Description automatically generated"/>
+                    <pic:cNvPicPr/>
+                  </pic:nvPicPr>
+                  <pic:blipFill>
+                    <a:blip r:embed="rId5">
+                      <a:extLst>
+                        <a:ext uri="{28A0092B-C50C-407E-A947-70E740481C1C}">
+                          <a14:useLocalDpi xmlns:a14="http://schemas.microsoft.com/office/drawing/2010/main" val="0"/>
+                        </a:ext>
+                      </a:extLst>
+                    </a:blip>
+                    <a:stretch>
+                      <a:fillRect/>
+                    </a:stretch>
+                  </pic:blipFill>
+                  <pic:spPr>
+                    <a:xfrm>
+                      <a:off x="0" y="0"/>
+                      <a:ext cx="4584700" cy="5067300"/>
+                    </a:xfrm>
+                    <a:prstGeom prst="rect">
+                      <a:avLst/>
+                    </a:prstGeom>
+                  </pic:spPr>
+                </pic:pic>
+              </a:graphicData>
+            </a:graphic>
+          </wp:inline>
+        </w:drawing>
+      </w:r>
+    </w:p>
     <w:sectPr>
       <w:pgSz w:w="12240" w:h="15840"/>
       <w:pgMar w:top="1440" w:right="1440" w:bottom="1440" w:left="1440" w:header="708" w:footer="708" w:gutter="0"/>
@@ -3805,7 +3861,6 @@
   <w:style w:type="character" w:default="1" w:styleId="DefaultParagraphFont">
     <w:name w:val="Default Paragraph Font"/>
     <w:uiPriority w:val="1"/>
-    <w:semiHidden/>
     <w:unhideWhenUsed/>
   </w:style>
   <w:style w:type="table" w:default="1" w:styleId="TableNormal">

</xml_diff>